<commit_message>
ff f f gfb
</commit_message>
<xml_diff>
--- a/Test1.docx
+++ b/Test1.docx
@@ -96,6 +96,15 @@
         </w:rPr>
         <w:t>4</w:t>
       </w:r>
+      <w:r>
+        <w:rPr>
+          <w:sz w:val="144"/>
+          <w:szCs w:val="144"/>
+        </w:rPr>
+        <w:t>5</w:t>
+      </w:r>
+      <w:bookmarkStart w:id="0" w:name="_GoBack"/>
+      <w:bookmarkEnd w:id="0"/>
     </w:p>
     <w:p>
       <w:pPr>
@@ -104,8 +113,6 @@
           <w:szCs w:val="144"/>
         </w:rPr>
       </w:pPr>
-      <w:bookmarkStart w:id="0" w:name="_GoBack"/>
-      <w:bookmarkEnd w:id="0"/>
     </w:p>
     <w:sectPr>
       <w:pgSz w:w="12240" w:h="15840"/>
@@ -807,7 +814,7 @@
 </file>
 
 <file path=customXml/itemProps1.xml><?xml version="1.0" encoding="utf-8"?>
-<ds:datastoreItem xmlns:ds="http://schemas.openxmlformats.org/officeDocument/2006/customXml" ds:itemID="{1E446EC4-B865-4ABE-9E69-05CC31BE98C3}">
+<ds:datastoreItem xmlns:ds="http://schemas.openxmlformats.org/officeDocument/2006/customXml" ds:itemID="{F8DD30BA-795B-4E4E-92BE-51C6044E1CC8}">
   <ds:schemaRefs>
     <ds:schemaRef ds:uri="http://schemas.openxmlformats.org/officeDocument/2006/bibliography"/>
   </ds:schemaRefs>

</xml_diff>